<commit_message>
corrections dans dans radieux, i feel it et dds
</commit_message>
<xml_diff>
--- a/i_feel_it/i_feel_it.docx
+++ b/i_feel_it/i_feel_it.docx
@@ -1,6 +1,6 @@
 
 <file path=word/document.xml><?xml version="1.0" encoding="utf-8"?>
-<w:document xmlns:wpc="http://schemas.microsoft.com/office/word/2010/wordprocessingCanvas" xmlns:cx="http://schemas.microsoft.com/office/drawing/2014/chartex" xmlns:cx1="http://schemas.microsoft.com/office/drawing/2015/9/8/chartex" xmlns:cx2="http://schemas.microsoft.com/office/drawing/2015/10/21/chartex" xmlns:cx3="http://schemas.microsoft.com/office/drawing/2016/5/9/chartex" xmlns:cx4="http://schemas.microsoft.com/office/drawing/2016/5/10/chartex" xmlns:cx5="http://schemas.microsoft.com/office/drawing/2016/5/11/chartex" xmlns:cx6="http://schemas.microsoft.com/office/drawing/2016/5/12/chartex" xmlns:cx7="http://schemas.microsoft.com/office/drawing/2016/5/13/chartex" xmlns:cx8="http://schemas.microsoft.com/office/drawing/2016/5/14/chartex" xmlns:mc="http://schemas.openxmlformats.org/markup-compatibility/2006" xmlns:aink="http://schemas.microsoft.com/office/drawing/2016/ink" xmlns:am3d="http://schemas.microsoft.com/office/drawing/2017/model3d" xmlns:o="urn:schemas-microsoft-com:office:office" xmlns:r="http://schemas.openxmlformats.org/officeDocument/2006/relationships" xmlns:m="http://schemas.openxmlformats.org/officeDocument/2006/math" xmlns:v="urn:schemas-microsoft-com:vml" xmlns:wp14="http://schemas.microsoft.com/office/word/2010/wordprocessingDrawing" xmlns:wp="http://schemas.openxmlformats.org/drawingml/2006/wordprocessingDrawing" xmlns:w10="urn:schemas-microsoft-com:office:word" xmlns:w="http://schemas.openxmlformats.org/wordprocessingml/2006/main" xmlns:w14="http://schemas.microsoft.com/office/word/2010/wordml" xmlns:w15="http://schemas.microsoft.com/office/word/2012/wordml" xmlns:w16cid="http://schemas.microsoft.com/office/word/2016/wordml/cid" xmlns:w16se="http://schemas.microsoft.com/office/word/2015/wordml/symex" xmlns:wpg="http://schemas.microsoft.com/office/word/2010/wordprocessingGroup" xmlns:wpi="http://schemas.microsoft.com/office/word/2010/wordprocessingInk" xmlns:wne="http://schemas.microsoft.com/office/word/2006/wordml" xmlns:wps="http://schemas.microsoft.com/office/word/2010/wordprocessingShape" mc:Ignorable="w14 w15 w16se w16cid wp14">
+<w:document xmlns:wpc="http://schemas.microsoft.com/office/word/2010/wordprocessingCanvas" xmlns:cx="http://schemas.microsoft.com/office/drawing/2014/chartex" xmlns:mc="http://schemas.openxmlformats.org/markup-compatibility/2006" xmlns:o="urn:schemas-microsoft-com:office:office" xmlns:r="http://schemas.openxmlformats.org/officeDocument/2006/relationships" xmlns:m="http://schemas.openxmlformats.org/officeDocument/2006/math" xmlns:v="urn:schemas-microsoft-com:vml" xmlns:wp14="http://schemas.microsoft.com/office/word/2010/wordprocessingDrawing" xmlns:wp="http://schemas.openxmlformats.org/drawingml/2006/wordprocessingDrawing" xmlns:w10="urn:schemas-microsoft-com:office:word" xmlns:w="http://schemas.openxmlformats.org/wordprocessingml/2006/main" xmlns:w14="http://schemas.microsoft.com/office/word/2010/wordml" xmlns:w15="http://schemas.microsoft.com/office/word/2012/wordml" xmlns:w16se="http://schemas.microsoft.com/office/word/2015/wordml/symex" xmlns:wpg="http://schemas.microsoft.com/office/word/2010/wordprocessingGroup" xmlns:wpi="http://schemas.microsoft.com/office/word/2010/wordprocessingInk" xmlns:wne="http://schemas.microsoft.com/office/word/2006/wordml" xmlns:wps="http://schemas.microsoft.com/office/word/2010/wordprocessingShape" mc:Ignorable="w14 w15 w16se wp14">
   <w:body>
     <w:p>
       <w:pPr>
@@ -604,6 +604,7 @@
           <w:noProof/>
           <w:sz w:val="24"/>
           <w:szCs w:val="24"/>
+          <w:lang w:eastAsia="fr-FR"/>
         </w:rPr>
         <w:drawing>
           <wp:inline distT="0" distB="0" distL="0" distR="0" wp14:anchorId="5F8B802B" wp14:editId="4B36304F">
@@ -2263,7 +2264,6 @@
           <w:sz w:val="28"/>
           <w:szCs w:val="28"/>
         </w:rPr>
-        <w:lastRenderedPageBreak/>
         <w:br w:type="page"/>
       </w:r>
     </w:p>
@@ -3005,7 +3005,6 @@
           <w:sz w:val="24"/>
           <w:szCs w:val="24"/>
         </w:rPr>
-        <w:lastRenderedPageBreak/>
         <w:t>Car c</w:t>
       </w:r>
       <w:r>
@@ -5849,7 +5848,6 @@
           <w:sz w:val="24"/>
           <w:szCs w:val="24"/>
         </w:rPr>
-        <w:lastRenderedPageBreak/>
         <w:t>Mon esprit se réjouit</w:t>
       </w:r>
     </w:p>
@@ -6920,7 +6918,6 @@
           <w:sz w:val="24"/>
           <w:szCs w:val="24"/>
         </w:rPr>
-        <w:lastRenderedPageBreak/>
         <w:t>Je m</w:t>
       </w:r>
       <w:r>
@@ -7555,7 +7552,17 @@
           <w:sz w:val="24"/>
           <w:szCs w:val="24"/>
         </w:rPr>
-        <w:t>il la faut,</w:t>
+        <w:t>il lui</w:t>
+      </w:r>
+      <w:bookmarkStart w:id="7" w:name="_GoBack"/>
+      <w:bookmarkEnd w:id="7"/>
+      <w:r>
+        <w:rPr>
+          <w:rFonts w:ascii="Times New Roman" w:hAnsi="Times New Roman" w:cs="Times New Roman"/>
+          <w:sz w:val="24"/>
+          <w:szCs w:val="24"/>
+        </w:rPr>
+        <w:t xml:space="preserve"> faut,</w:t>
       </w:r>
     </w:p>
     <w:p>
@@ -7986,7 +7993,7 @@
       <w:pPr>
         <w:pStyle w:val="Titre1"/>
       </w:pPr>
-      <w:bookmarkStart w:id="7" w:name="_Toc95636843"/>
+      <w:bookmarkStart w:id="8" w:name="_Toc95636843"/>
       <w:r>
         <w:t>Comme lui il n</w:t>
       </w:r>
@@ -7996,7 +8003,7 @@
       <w:r>
         <w:t>y a pas deux</w:t>
       </w:r>
-      <w:bookmarkEnd w:id="7"/>
+      <w:bookmarkEnd w:id="8"/>
     </w:p>
     <w:p>
       <w:pPr>
@@ -8645,7 +8652,6 @@
           <w:sz w:val="24"/>
           <w:szCs w:val="24"/>
         </w:rPr>
-        <w:lastRenderedPageBreak/>
         <w:t>Par sa grâce,</w:t>
       </w:r>
     </w:p>
@@ -9164,11 +9170,11 @@
           <w:rFonts w:asciiTheme="majorHAnsi" w:hAnsiTheme="majorHAnsi"/>
         </w:rPr>
       </w:pPr>
-      <w:bookmarkStart w:id="8" w:name="_Toc95636844"/>
+      <w:bookmarkStart w:id="9" w:name="_Toc95636844"/>
       <w:r>
         <w:t>His love shines in me</w:t>
       </w:r>
-      <w:bookmarkEnd w:id="8"/>
+      <w:bookmarkEnd w:id="9"/>
     </w:p>
     <w:p>
       <w:pPr>
@@ -9899,7 +9905,7 @@
           <w:rFonts w:asciiTheme="majorHAnsi" w:hAnsiTheme="majorHAnsi"/>
         </w:rPr>
       </w:pPr>
-      <w:bookmarkStart w:id="9" w:name="_Toc95636845"/>
+      <w:bookmarkStart w:id="10" w:name="_Toc95636845"/>
       <w:r>
         <w:t>L</w:t>
       </w:r>
@@ -9909,7 +9915,7 @@
       <w:r>
         <w:t>expression de nos cœurs</w:t>
       </w:r>
-      <w:bookmarkEnd w:id="9"/>
+      <w:bookmarkEnd w:id="10"/>
     </w:p>
     <w:p>
       <w:pPr>
@@ -10592,55 +10598,52 @@
           <w:szCs w:val="24"/>
         </w:rPr>
       </w:pPr>
-      <w:bookmarkStart w:id="10" w:name="_GoBack"/>
-      <w:bookmarkEnd w:id="10"/>
-    </w:p>
-    <w:p>
-      <w:pPr>
-        <w:jc w:val="center"/>
-        <w:rPr>
-          <w:rFonts w:ascii="Times New Roman" w:hAnsi="Times New Roman" w:cs="Times New Roman"/>
-          <w:sz w:val="24"/>
-          <w:szCs w:val="24"/>
-        </w:rPr>
-      </w:pPr>
-    </w:p>
-    <w:p>
-      <w:pPr>
-        <w:jc w:val="center"/>
-        <w:rPr>
-          <w:rFonts w:ascii="Times New Roman" w:hAnsi="Times New Roman" w:cs="Times New Roman"/>
-          <w:sz w:val="24"/>
-          <w:szCs w:val="24"/>
-        </w:rPr>
-      </w:pPr>
-    </w:p>
-    <w:p>
-      <w:pPr>
-        <w:jc w:val="center"/>
-        <w:rPr>
-          <w:rFonts w:ascii="Times New Roman" w:hAnsi="Times New Roman" w:cs="Times New Roman"/>
-          <w:sz w:val="24"/>
-          <w:szCs w:val="24"/>
-        </w:rPr>
-      </w:pPr>
-    </w:p>
-    <w:p>
-      <w:pPr>
-        <w:jc w:val="center"/>
-        <w:rPr>
-          <w:rFonts w:ascii="Times New Roman" w:hAnsi="Times New Roman" w:cs="Times New Roman"/>
-          <w:sz w:val="24"/>
-          <w:szCs w:val="24"/>
-        </w:rPr>
-      </w:pPr>
-      <w:r>
-        <w:rPr>
-          <w:rFonts w:ascii="Times New Roman" w:hAnsi="Times New Roman" w:cs="Times New Roman"/>
-          <w:sz w:val="24"/>
-          <w:szCs w:val="24"/>
-        </w:rPr>
-        <w:lastRenderedPageBreak/>
+    </w:p>
+    <w:p>
+      <w:pPr>
+        <w:jc w:val="center"/>
+        <w:rPr>
+          <w:rFonts w:ascii="Times New Roman" w:hAnsi="Times New Roman" w:cs="Times New Roman"/>
+          <w:sz w:val="24"/>
+          <w:szCs w:val="24"/>
+        </w:rPr>
+      </w:pPr>
+    </w:p>
+    <w:p>
+      <w:pPr>
+        <w:jc w:val="center"/>
+        <w:rPr>
+          <w:rFonts w:ascii="Times New Roman" w:hAnsi="Times New Roman" w:cs="Times New Roman"/>
+          <w:sz w:val="24"/>
+          <w:szCs w:val="24"/>
+        </w:rPr>
+      </w:pPr>
+    </w:p>
+    <w:p>
+      <w:pPr>
+        <w:jc w:val="center"/>
+        <w:rPr>
+          <w:rFonts w:ascii="Times New Roman" w:hAnsi="Times New Roman" w:cs="Times New Roman"/>
+          <w:sz w:val="24"/>
+          <w:szCs w:val="24"/>
+        </w:rPr>
+      </w:pPr>
+    </w:p>
+    <w:p>
+      <w:pPr>
+        <w:jc w:val="center"/>
+        <w:rPr>
+          <w:rFonts w:ascii="Times New Roman" w:hAnsi="Times New Roman" w:cs="Times New Roman"/>
+          <w:sz w:val="24"/>
+          <w:szCs w:val="24"/>
+        </w:rPr>
+      </w:pPr>
+      <w:r>
+        <w:rPr>
+          <w:rFonts w:ascii="Times New Roman" w:hAnsi="Times New Roman" w:cs="Times New Roman"/>
+          <w:sz w:val="24"/>
+          <w:szCs w:val="24"/>
+        </w:rPr>
         <w:t>Et ma vie n</w:t>
       </w:r>
       <w:r>
@@ -13716,7 +13719,6 @@
           <w:sz w:val="24"/>
           <w:szCs w:val="24"/>
         </w:rPr>
-        <w:lastRenderedPageBreak/>
         <w:t>Vois juste comment tu es,</w:t>
       </w:r>
     </w:p>
@@ -15445,7 +15447,7 @@
 </file>
 
 <file path=word/endnotes.xml><?xml version="1.0" encoding="utf-8"?>
-<w:endnotes xmlns:wpc="http://schemas.microsoft.com/office/word/2010/wordprocessingCanvas" xmlns:cx="http://schemas.microsoft.com/office/drawing/2014/chartex" xmlns:cx1="http://schemas.microsoft.com/office/drawing/2015/9/8/chartex" xmlns:cx2="http://schemas.microsoft.com/office/drawing/2015/10/21/chartex" xmlns:cx3="http://schemas.microsoft.com/office/drawing/2016/5/9/chartex" xmlns:cx4="http://schemas.microsoft.com/office/drawing/2016/5/10/chartex" xmlns:cx5="http://schemas.microsoft.com/office/drawing/2016/5/11/chartex" xmlns:cx6="http://schemas.microsoft.com/office/drawing/2016/5/12/chartex" xmlns:cx7="http://schemas.microsoft.com/office/drawing/2016/5/13/chartex" xmlns:cx8="http://schemas.microsoft.com/office/drawing/2016/5/14/chartex" xmlns:mc="http://schemas.openxmlformats.org/markup-compatibility/2006" xmlns:aink="http://schemas.microsoft.com/office/drawing/2016/ink" xmlns:am3d="http://schemas.microsoft.com/office/drawing/2017/model3d" xmlns:o="urn:schemas-microsoft-com:office:office" xmlns:r="http://schemas.openxmlformats.org/officeDocument/2006/relationships" xmlns:m="http://schemas.openxmlformats.org/officeDocument/2006/math" xmlns:v="urn:schemas-microsoft-com:vml" xmlns:wp14="http://schemas.microsoft.com/office/word/2010/wordprocessingDrawing" xmlns:wp="http://schemas.openxmlformats.org/drawingml/2006/wordprocessingDrawing" xmlns:w10="urn:schemas-microsoft-com:office:word" xmlns:w="http://schemas.openxmlformats.org/wordprocessingml/2006/main" xmlns:w14="http://schemas.microsoft.com/office/word/2010/wordml" xmlns:w15="http://schemas.microsoft.com/office/word/2012/wordml" xmlns:w16cid="http://schemas.microsoft.com/office/word/2016/wordml/cid" xmlns:w16se="http://schemas.microsoft.com/office/word/2015/wordml/symex" xmlns:wpg="http://schemas.microsoft.com/office/word/2010/wordprocessingGroup" xmlns:wpi="http://schemas.microsoft.com/office/word/2010/wordprocessingInk" xmlns:wne="http://schemas.microsoft.com/office/word/2006/wordml" xmlns:wps="http://schemas.microsoft.com/office/word/2010/wordprocessingShape" mc:Ignorable="w14 w15 w16se w16cid wp14">
+<w:endnotes xmlns:wpc="http://schemas.microsoft.com/office/word/2010/wordprocessingCanvas" xmlns:cx="http://schemas.microsoft.com/office/drawing/2014/chartex" xmlns:mc="http://schemas.openxmlformats.org/markup-compatibility/2006" xmlns:o="urn:schemas-microsoft-com:office:office" xmlns:r="http://schemas.openxmlformats.org/officeDocument/2006/relationships" xmlns:m="http://schemas.openxmlformats.org/officeDocument/2006/math" xmlns:v="urn:schemas-microsoft-com:vml" xmlns:wp14="http://schemas.microsoft.com/office/word/2010/wordprocessingDrawing" xmlns:wp="http://schemas.openxmlformats.org/drawingml/2006/wordprocessingDrawing" xmlns:w10="urn:schemas-microsoft-com:office:word" xmlns:w="http://schemas.openxmlformats.org/wordprocessingml/2006/main" xmlns:w14="http://schemas.microsoft.com/office/word/2010/wordml" xmlns:w15="http://schemas.microsoft.com/office/word/2012/wordml" xmlns:w16se="http://schemas.microsoft.com/office/word/2015/wordml/symex" xmlns:wpg="http://schemas.microsoft.com/office/word/2010/wordprocessingGroup" xmlns:wpi="http://schemas.microsoft.com/office/word/2010/wordprocessingInk" xmlns:wne="http://schemas.microsoft.com/office/word/2006/wordml" xmlns:wps="http://schemas.microsoft.com/office/word/2010/wordprocessingShape" mc:Ignorable="w14 w15 w16se wp14">
   <w:endnote w:type="separator" w:id="-1">
     <w:p>
       <w:pPr>
@@ -15470,7 +15472,7 @@
 </file>
 
 <file path=word/footer1.xml><?xml version="1.0" encoding="utf-8"?>
-<w:ftr xmlns:wpc="http://schemas.microsoft.com/office/word/2010/wordprocessingCanvas" xmlns:cx="http://schemas.microsoft.com/office/drawing/2014/chartex" xmlns:cx1="http://schemas.microsoft.com/office/drawing/2015/9/8/chartex" xmlns:cx2="http://schemas.microsoft.com/office/drawing/2015/10/21/chartex" xmlns:cx3="http://schemas.microsoft.com/office/drawing/2016/5/9/chartex" xmlns:cx4="http://schemas.microsoft.com/office/drawing/2016/5/10/chartex" xmlns:cx5="http://schemas.microsoft.com/office/drawing/2016/5/11/chartex" xmlns:cx6="http://schemas.microsoft.com/office/drawing/2016/5/12/chartex" xmlns:cx7="http://schemas.microsoft.com/office/drawing/2016/5/13/chartex" xmlns:cx8="http://schemas.microsoft.com/office/drawing/2016/5/14/chartex" xmlns:mc="http://schemas.openxmlformats.org/markup-compatibility/2006" xmlns:aink="http://schemas.microsoft.com/office/drawing/2016/ink" xmlns:am3d="http://schemas.microsoft.com/office/drawing/2017/model3d" xmlns:o="urn:schemas-microsoft-com:office:office" xmlns:r="http://schemas.openxmlformats.org/officeDocument/2006/relationships" xmlns:m="http://schemas.openxmlformats.org/officeDocument/2006/math" xmlns:v="urn:schemas-microsoft-com:vml" xmlns:wp14="http://schemas.microsoft.com/office/word/2010/wordprocessingDrawing" xmlns:wp="http://schemas.openxmlformats.org/drawingml/2006/wordprocessingDrawing" xmlns:w10="urn:schemas-microsoft-com:office:word" xmlns:w="http://schemas.openxmlformats.org/wordprocessingml/2006/main" xmlns:w14="http://schemas.microsoft.com/office/word/2010/wordml" xmlns:w15="http://schemas.microsoft.com/office/word/2012/wordml" xmlns:w16cid="http://schemas.microsoft.com/office/word/2016/wordml/cid" xmlns:w16se="http://schemas.microsoft.com/office/word/2015/wordml/symex" xmlns:wpg="http://schemas.microsoft.com/office/word/2010/wordprocessingGroup" xmlns:wpi="http://schemas.microsoft.com/office/word/2010/wordprocessingInk" xmlns:wne="http://schemas.microsoft.com/office/word/2006/wordml" xmlns:wps="http://schemas.microsoft.com/office/word/2010/wordprocessingShape" mc:Ignorable="w14 w15 w16se w16cid wp14">
+<w:ftr xmlns:wpc="http://schemas.microsoft.com/office/word/2010/wordprocessingCanvas" xmlns:cx="http://schemas.microsoft.com/office/drawing/2014/chartex" xmlns:mc="http://schemas.openxmlformats.org/markup-compatibility/2006" xmlns:o="urn:schemas-microsoft-com:office:office" xmlns:r="http://schemas.openxmlformats.org/officeDocument/2006/relationships" xmlns:m="http://schemas.openxmlformats.org/officeDocument/2006/math" xmlns:v="urn:schemas-microsoft-com:vml" xmlns:wp14="http://schemas.microsoft.com/office/word/2010/wordprocessingDrawing" xmlns:wp="http://schemas.openxmlformats.org/drawingml/2006/wordprocessingDrawing" xmlns:w10="urn:schemas-microsoft-com:office:word" xmlns:w="http://schemas.openxmlformats.org/wordprocessingml/2006/main" xmlns:w14="http://schemas.microsoft.com/office/word/2010/wordml" xmlns:w15="http://schemas.microsoft.com/office/word/2012/wordml" xmlns:w16se="http://schemas.microsoft.com/office/word/2015/wordml/symex" xmlns:wpg="http://schemas.microsoft.com/office/word/2010/wordprocessingGroup" xmlns:wpi="http://schemas.microsoft.com/office/word/2010/wordprocessingInk" xmlns:wne="http://schemas.microsoft.com/office/word/2006/wordml" xmlns:wps="http://schemas.microsoft.com/office/word/2010/wordprocessingShape" mc:Ignorable="w14 w15 w16se wp14">
   <w:p>
     <w:pPr>
       <w:pStyle w:val="Pieddepage"/>
@@ -15494,7 +15496,7 @@
         <w:sz w:val="80"/>
         <w:szCs w:val="80"/>
       </w:rPr>
-      <w:t>25</w:t>
+      <w:t>23</w:t>
     </w:r>
     <w:r>
       <w:rPr>
@@ -15512,7 +15514,7 @@
 </file>
 
 <file path=word/footnotes.xml><?xml version="1.0" encoding="utf-8"?>
-<w:footnotes xmlns:wpc="http://schemas.microsoft.com/office/word/2010/wordprocessingCanvas" xmlns:cx="http://schemas.microsoft.com/office/drawing/2014/chartex" xmlns:cx1="http://schemas.microsoft.com/office/drawing/2015/9/8/chartex" xmlns:cx2="http://schemas.microsoft.com/office/drawing/2015/10/21/chartex" xmlns:cx3="http://schemas.microsoft.com/office/drawing/2016/5/9/chartex" xmlns:cx4="http://schemas.microsoft.com/office/drawing/2016/5/10/chartex" xmlns:cx5="http://schemas.microsoft.com/office/drawing/2016/5/11/chartex" xmlns:cx6="http://schemas.microsoft.com/office/drawing/2016/5/12/chartex" xmlns:cx7="http://schemas.microsoft.com/office/drawing/2016/5/13/chartex" xmlns:cx8="http://schemas.microsoft.com/office/drawing/2016/5/14/chartex" xmlns:mc="http://schemas.openxmlformats.org/markup-compatibility/2006" xmlns:aink="http://schemas.microsoft.com/office/drawing/2016/ink" xmlns:am3d="http://schemas.microsoft.com/office/drawing/2017/model3d" xmlns:o="urn:schemas-microsoft-com:office:office" xmlns:r="http://schemas.openxmlformats.org/officeDocument/2006/relationships" xmlns:m="http://schemas.openxmlformats.org/officeDocument/2006/math" xmlns:v="urn:schemas-microsoft-com:vml" xmlns:wp14="http://schemas.microsoft.com/office/word/2010/wordprocessingDrawing" xmlns:wp="http://schemas.openxmlformats.org/drawingml/2006/wordprocessingDrawing" xmlns:w10="urn:schemas-microsoft-com:office:word" xmlns:w="http://schemas.openxmlformats.org/wordprocessingml/2006/main" xmlns:w14="http://schemas.microsoft.com/office/word/2010/wordml" xmlns:w15="http://schemas.microsoft.com/office/word/2012/wordml" xmlns:w16cid="http://schemas.microsoft.com/office/word/2016/wordml/cid" xmlns:w16se="http://schemas.microsoft.com/office/word/2015/wordml/symex" xmlns:wpg="http://schemas.microsoft.com/office/word/2010/wordprocessingGroup" xmlns:wpi="http://schemas.microsoft.com/office/word/2010/wordprocessingInk" xmlns:wne="http://schemas.microsoft.com/office/word/2006/wordml" xmlns:wps="http://schemas.microsoft.com/office/word/2010/wordprocessingShape" mc:Ignorable="w14 w15 w16se w16cid wp14">
+<w:footnotes xmlns:wpc="http://schemas.microsoft.com/office/word/2010/wordprocessingCanvas" xmlns:cx="http://schemas.microsoft.com/office/drawing/2014/chartex" xmlns:mc="http://schemas.openxmlformats.org/markup-compatibility/2006" xmlns:o="urn:schemas-microsoft-com:office:office" xmlns:r="http://schemas.openxmlformats.org/officeDocument/2006/relationships" xmlns:m="http://schemas.openxmlformats.org/officeDocument/2006/math" xmlns:v="urn:schemas-microsoft-com:vml" xmlns:wp14="http://schemas.microsoft.com/office/word/2010/wordprocessingDrawing" xmlns:wp="http://schemas.openxmlformats.org/drawingml/2006/wordprocessingDrawing" xmlns:w10="urn:schemas-microsoft-com:office:word" xmlns:w="http://schemas.openxmlformats.org/wordprocessingml/2006/main" xmlns:w14="http://schemas.microsoft.com/office/word/2010/wordml" xmlns:w15="http://schemas.microsoft.com/office/word/2012/wordml" xmlns:w16se="http://schemas.microsoft.com/office/word/2015/wordml/symex" xmlns:wpg="http://schemas.microsoft.com/office/word/2010/wordprocessingGroup" xmlns:wpi="http://schemas.microsoft.com/office/word/2010/wordprocessingInk" xmlns:wne="http://schemas.microsoft.com/office/word/2006/wordml" xmlns:wps="http://schemas.microsoft.com/office/word/2010/wordprocessingShape" mc:Ignorable="w14 w15 w16se wp14">
   <w:footnote w:type="separator" w:id="-1">
     <w:p>
       <w:pPr>
@@ -15537,7 +15539,7 @@
 </file>
 
 <file path=word/numbering.xml><?xml version="1.0" encoding="utf-8"?>
-<w:numbering xmlns:wpc="http://schemas.microsoft.com/office/word/2010/wordprocessingCanvas" xmlns:cx="http://schemas.microsoft.com/office/drawing/2014/chartex" xmlns:cx1="http://schemas.microsoft.com/office/drawing/2015/9/8/chartex" xmlns:cx2="http://schemas.microsoft.com/office/drawing/2015/10/21/chartex" xmlns:cx3="http://schemas.microsoft.com/office/drawing/2016/5/9/chartex" xmlns:cx4="http://schemas.microsoft.com/office/drawing/2016/5/10/chartex" xmlns:cx5="http://schemas.microsoft.com/office/drawing/2016/5/11/chartex" xmlns:cx6="http://schemas.microsoft.com/office/drawing/2016/5/12/chartex" xmlns:cx7="http://schemas.microsoft.com/office/drawing/2016/5/13/chartex" xmlns:cx8="http://schemas.microsoft.com/office/drawing/2016/5/14/chartex" xmlns:mc="http://schemas.openxmlformats.org/markup-compatibility/2006" xmlns:aink="http://schemas.microsoft.com/office/drawing/2016/ink" xmlns:am3d="http://schemas.microsoft.com/office/drawing/2017/model3d" xmlns:o="urn:schemas-microsoft-com:office:office" xmlns:r="http://schemas.openxmlformats.org/officeDocument/2006/relationships" xmlns:m="http://schemas.openxmlformats.org/officeDocument/2006/math" xmlns:v="urn:schemas-microsoft-com:vml" xmlns:wp14="http://schemas.microsoft.com/office/word/2010/wordprocessingDrawing" xmlns:wp="http://schemas.openxmlformats.org/drawingml/2006/wordprocessingDrawing" xmlns:w10="urn:schemas-microsoft-com:office:word" xmlns:w="http://schemas.openxmlformats.org/wordprocessingml/2006/main" xmlns:w14="http://schemas.microsoft.com/office/word/2010/wordml" xmlns:w15="http://schemas.microsoft.com/office/word/2012/wordml" xmlns:w16cid="http://schemas.microsoft.com/office/word/2016/wordml/cid" xmlns:w16se="http://schemas.microsoft.com/office/word/2015/wordml/symex" xmlns:wpg="http://schemas.microsoft.com/office/word/2010/wordprocessingGroup" xmlns:wpi="http://schemas.microsoft.com/office/word/2010/wordprocessingInk" xmlns:wne="http://schemas.microsoft.com/office/word/2006/wordml" xmlns:wps="http://schemas.microsoft.com/office/word/2010/wordprocessingShape" mc:Ignorable="w14 w15 w16se w16cid wp14">
+<w:numbering xmlns:wpc="http://schemas.microsoft.com/office/word/2010/wordprocessingCanvas" xmlns:cx="http://schemas.microsoft.com/office/drawing/2014/chartex" xmlns:mc="http://schemas.openxmlformats.org/markup-compatibility/2006" xmlns:o="urn:schemas-microsoft-com:office:office" xmlns:r="http://schemas.openxmlformats.org/officeDocument/2006/relationships" xmlns:m="http://schemas.openxmlformats.org/officeDocument/2006/math" xmlns:v="urn:schemas-microsoft-com:vml" xmlns:wp14="http://schemas.microsoft.com/office/word/2010/wordprocessingDrawing" xmlns:wp="http://schemas.openxmlformats.org/drawingml/2006/wordprocessingDrawing" xmlns:w10="urn:schemas-microsoft-com:office:word" xmlns:w="http://schemas.openxmlformats.org/wordprocessingml/2006/main" xmlns:w14="http://schemas.microsoft.com/office/word/2010/wordml" xmlns:w15="http://schemas.microsoft.com/office/word/2012/wordml" xmlns:w16se="http://schemas.microsoft.com/office/word/2015/wordml/symex" xmlns:wpg="http://schemas.microsoft.com/office/word/2010/wordprocessingGroup" xmlns:wpi="http://schemas.microsoft.com/office/word/2010/wordprocessingInk" xmlns:wne="http://schemas.microsoft.com/office/word/2006/wordml" xmlns:wps="http://schemas.microsoft.com/office/word/2010/wordprocessingShape" mc:Ignorable="w14 w15 w16se wp14">
   <w:abstractNum w:abstractNumId="0" w15:restartNumberingAfterBreak="0">
     <w:nsid w:val="717C6983"/>
     <w:multiLevelType w:val="hybridMultilevel"/>
@@ -15726,7 +15728,7 @@
 </file>
 
 <file path=word/styles.xml><?xml version="1.0" encoding="utf-8"?>
-<w:styles xmlns:mc="http://schemas.openxmlformats.org/markup-compatibility/2006" xmlns:r="http://schemas.openxmlformats.org/officeDocument/2006/relationships" xmlns:w="http://schemas.openxmlformats.org/wordprocessingml/2006/main" xmlns:w14="http://schemas.microsoft.com/office/word/2010/wordml" xmlns:w15="http://schemas.microsoft.com/office/word/2012/wordml" xmlns:w16cid="http://schemas.microsoft.com/office/word/2016/wordml/cid" xmlns:w16se="http://schemas.microsoft.com/office/word/2015/wordml/symex" mc:Ignorable="w14 w15 w16se w16cid">
+<w:styles xmlns:mc="http://schemas.openxmlformats.org/markup-compatibility/2006" xmlns:r="http://schemas.openxmlformats.org/officeDocument/2006/relationships" xmlns:w="http://schemas.openxmlformats.org/wordprocessingml/2006/main" xmlns:w14="http://schemas.microsoft.com/office/word/2010/wordml" xmlns:w15="http://schemas.microsoft.com/office/word/2012/wordml" xmlns:w16se="http://schemas.microsoft.com/office/word/2015/wordml/symex" mc:Ignorable="w14 w15 w16se">
   <w:docDefaults>
     <w:rPrDefault>
       <w:rPr>
@@ -15742,7 +15744,7 @@
       </w:pPr>
     </w:pPrDefault>
   </w:docDefaults>
-  <w:latentStyles w:defLockedState="0" w:defUIPriority="99" w:defSemiHidden="0" w:defUnhideWhenUsed="0" w:defQFormat="0" w:count="375">
+  <w:latentStyles w:defLockedState="0" w:defUIPriority="99" w:defSemiHidden="0" w:defUnhideWhenUsed="0" w:defQFormat="0" w:count="371">
     <w:lsdException w:name="Normal" w:uiPriority="0" w:qFormat="1"/>
     <w:lsdException w:name="heading 1" w:uiPriority="9" w:qFormat="1"/>
     <w:lsdException w:name="heading 2" w:semiHidden="1" w:uiPriority="9" w:unhideWhenUsed="1" w:qFormat="1"/>
@@ -16114,10 +16116,6 @@
     <w:lsdException w:name="List Table 5 Dark Accent 6" w:uiPriority="50"/>
     <w:lsdException w:name="List Table 6 Colorful Accent 6" w:uiPriority="51"/>
     <w:lsdException w:name="List Table 7 Colorful Accent 6" w:uiPriority="52"/>
-    <w:lsdException w:name="Mention" w:semiHidden="1" w:unhideWhenUsed="1"/>
-    <w:lsdException w:name="Smart Hyperlink" w:semiHidden="1" w:unhideWhenUsed="1"/>
-    <w:lsdException w:name="Hashtag" w:semiHidden="1" w:unhideWhenUsed="1"/>
-    <w:lsdException w:name="Unresolved Mention" w:semiHidden="1" w:unhideWhenUsed="1"/>
   </w:latentStyles>
   <w:style w:type="paragraph" w:default="1" w:styleId="Normal">
     <w:name w:val="Normal"/>
@@ -16270,7 +16268,7 @@
       <w:u w:val="single"/>
     </w:rPr>
   </w:style>
-  <w:style w:type="character" w:styleId="Mentionnonrsolue">
+  <w:style w:type="character" w:customStyle="1" w:styleId="UnresolvedMention">
     <w:name w:val="Unresolved Mention"/>
     <w:basedOn w:val="Policepardfaut"/>
     <w:uiPriority w:val="99"/>
@@ -16551,7 +16549,7 @@
 </file>
 
 <file path=customXml/itemProps1.xml><?xml version="1.0" encoding="utf-8"?>
-<ds:datastoreItem xmlns:ds="http://schemas.openxmlformats.org/officeDocument/2006/customXml" ds:itemID="{7B9EFC92-4128-4B94-8CC4-043AED3F8A2E}">
+<ds:datastoreItem xmlns:ds="http://schemas.openxmlformats.org/officeDocument/2006/customXml" ds:itemID="{D3B94DF6-4545-4C92-9A70-C9B6F2016D0B}">
   <ds:schemaRefs>
     <ds:schemaRef ds:uri="http://schemas.openxmlformats.org/officeDocument/2006/bibliography"/>
   </ds:schemaRefs>

</xml_diff>